<commit_message>
most updated user cases for create/delete/fulfill account
</commit_message>
<xml_diff>
--- a/iteration_1/User cases_Hai Tang.docx
+++ b/iteration_1/User cases_Hai Tang.docx
@@ -1,10 +1,10 @@
 
 <file path=word/document.xml><?xml version="1.0" encoding="utf-8"?>
-<w:document xmlns:ve="http://schemas.openxmlformats.org/markup-compatibility/2006" xmlns:o="urn:schemas-microsoft-com:office:office" xmlns:r="http://schemas.openxmlformats.org/officeDocument/2006/relationships" xmlns:m="http://schemas.openxmlformats.org/officeDocument/2006/math" xmlns:v="urn:schemas-microsoft-com:vml" xmlns:wp="http://schemas.openxmlformats.org/drawingml/2006/wordprocessingDrawing" xmlns:w10="urn:schemas-microsoft-com:office:word" xmlns:w="http://schemas.openxmlformats.org/wordprocessingml/2006/main" xmlns:wne="http://schemas.microsoft.com/office/word/2006/wordml">
+<w:document xmlns:wpc="http://schemas.microsoft.com/office/word/2010/wordprocessingCanvas" xmlns:mo="http://schemas.microsoft.com/office/mac/office/2008/main" xmlns:mc="http://schemas.openxmlformats.org/markup-compatibility/2006" xmlns:mv="urn:schemas-microsoft-com:mac:vml" xmlns:o="urn:schemas-microsoft-com:office:office" xmlns:r="http://schemas.openxmlformats.org/officeDocument/2006/relationships" xmlns:m="http://schemas.openxmlformats.org/officeDocument/2006/math" xmlns:v="urn:schemas-microsoft-com:vml" xmlns:wp14="http://schemas.microsoft.com/office/word/2010/wordprocessingDrawing" xmlns:wp="http://schemas.openxmlformats.org/drawingml/2006/wordprocessingDrawing" xmlns:w10="urn:schemas-microsoft-com:office:word" xmlns:w="http://schemas.openxmlformats.org/wordprocessingml/2006/main" xmlns:w14="http://schemas.microsoft.com/office/word/2010/wordml" xmlns:wpg="http://schemas.microsoft.com/office/word/2010/wordprocessingGroup" xmlns:wpi="http://schemas.microsoft.com/office/word/2010/wordprocessingInk" xmlns:wne="http://schemas.microsoft.com/office/word/2006/wordml" xmlns:wps="http://schemas.microsoft.com/office/word/2010/wordprocessingShape" mc:Ignorable="w14 wp14">
   <w:body>
     <w:p>
       <w:pPr>
-        <w:pStyle w:val="ListParagraph"/>
+        <w:pStyle w:val="a3"/>
         <w:numPr>
           <w:ilvl w:val="0"/>
           <w:numId w:val="1"/>
@@ -26,7 +26,7 @@
     </w:p>
     <w:p>
       <w:pPr>
-        <w:pStyle w:val="ListParagraph"/>
+        <w:pStyle w:val="a3"/>
         <w:numPr>
           <w:ilvl w:val="1"/>
           <w:numId w:val="1"/>
@@ -42,7 +42,7 @@
     </w:p>
     <w:p>
       <w:pPr>
-        <w:pStyle w:val="ListParagraph"/>
+        <w:pStyle w:val="a3"/>
         <w:numPr>
           <w:ilvl w:val="1"/>
           <w:numId w:val="1"/>
@@ -55,7 +55,7 @@
     </w:p>
     <w:p>
       <w:pPr>
-        <w:pStyle w:val="ListParagraph"/>
+        <w:pStyle w:val="a3"/>
         <w:numPr>
           <w:ilvl w:val="1"/>
           <w:numId w:val="1"/>
@@ -68,7 +68,7 @@
     </w:p>
     <w:p>
       <w:pPr>
-        <w:pStyle w:val="ListParagraph"/>
+        <w:pStyle w:val="a3"/>
         <w:numPr>
           <w:ilvl w:val="1"/>
           <w:numId w:val="1"/>
@@ -81,7 +81,7 @@
     </w:p>
     <w:p>
       <w:pPr>
-        <w:pStyle w:val="ListParagraph"/>
+        <w:pStyle w:val="a3"/>
         <w:numPr>
           <w:ilvl w:val="1"/>
           <w:numId w:val="1"/>
@@ -94,7 +94,7 @@
     </w:p>
     <w:p>
       <w:pPr>
-        <w:pStyle w:val="ListParagraph"/>
+        <w:pStyle w:val="a3"/>
         <w:numPr>
           <w:ilvl w:val="0"/>
           <w:numId w:val="2"/>
@@ -119,15 +119,12 @@
     </w:p>
     <w:p>
       <w:pPr>
-        <w:pStyle w:val="ListParagraph"/>
+        <w:pStyle w:val="a3"/>
         <w:numPr>
           <w:ilvl w:val="0"/>
           <w:numId w:val="2"/>
         </w:numPr>
         <w:ind w:firstLineChars="0"/>
-        <w:rPr>
-          <w:rFonts w:hint="eastAsia"/>
-        </w:rPr>
       </w:pPr>
       <w:r>
         <w:t xml:space="preserve">The </w:t>
@@ -147,7 +144,7 @@
     </w:p>
     <w:p>
       <w:pPr>
-        <w:pStyle w:val="ListParagraph"/>
+        <w:pStyle w:val="a3"/>
         <w:numPr>
           <w:ilvl w:val="0"/>
           <w:numId w:val="2"/>
@@ -187,7 +184,7 @@
     </w:p>
     <w:p>
       <w:pPr>
-        <w:pStyle w:val="ListParagraph"/>
+        <w:pStyle w:val="a3"/>
         <w:numPr>
           <w:ilvl w:val="0"/>
           <w:numId w:val="2"/>
@@ -215,7 +212,7 @@
     </w:p>
     <w:p>
       <w:pPr>
-        <w:pStyle w:val="ListParagraph"/>
+        <w:pStyle w:val="a3"/>
         <w:numPr>
           <w:ilvl w:val="0"/>
           <w:numId w:val="2"/>
@@ -228,7 +225,7 @@
     </w:p>
     <w:p>
       <w:pPr>
-        <w:pStyle w:val="ListParagraph"/>
+        <w:pStyle w:val="a3"/>
         <w:numPr>
           <w:ilvl w:val="0"/>
           <w:numId w:val="2"/>
@@ -256,7 +253,7 @@
     </w:p>
     <w:p>
       <w:pPr>
-        <w:pStyle w:val="ListParagraph"/>
+        <w:pStyle w:val="a3"/>
         <w:numPr>
           <w:ilvl w:val="0"/>
           <w:numId w:val="2"/>
@@ -284,15 +281,12 @@
     </w:p>
     <w:p>
       <w:pPr>
-        <w:pStyle w:val="ListParagraph"/>
+        <w:pStyle w:val="a3"/>
         <w:numPr>
           <w:ilvl w:val="0"/>
           <w:numId w:val="2"/>
         </w:numPr>
         <w:ind w:firstLineChars="0"/>
-        <w:rPr>
-          <w:rFonts w:hint="eastAsia"/>
-        </w:rPr>
       </w:pPr>
       <w:r>
         <w:t>A new account is created in the server and a confirmation email is sent to the new user’s email address</w:t>
@@ -301,9 +295,6 @@
     <w:p>
       <w:pPr>
         <w:ind w:left="840"/>
-        <w:rPr>
-          <w:rFonts w:hint="eastAsia"/>
-        </w:rPr>
       </w:pPr>
       <w:r>
         <w:rPr>
@@ -315,23 +306,12 @@
     <w:p>
       <w:pPr>
         <w:ind w:left="840"/>
-        <w:rPr>
-          <w:rFonts w:hint="eastAsia"/>
-        </w:rPr>
-      </w:pPr>
-      <w:proofErr w:type="gramStart"/>
-      <w:r>
-        <w:rPr>
-          <w:rFonts w:hint="eastAsia"/>
-        </w:rPr>
-        <w:t>7.1  User</w:t>
-      </w:r>
-      <w:proofErr w:type="gramEnd"/>
-      <w:r>
-        <w:rPr>
-          <w:rFonts w:hint="eastAsia"/>
-        </w:rPr>
-        <w:t xml:space="preserve"> presses </w:t>
+      </w:pPr>
+      <w:r>
+        <w:rPr>
+          <w:rFonts w:hint="eastAsia"/>
+        </w:rPr>
+        <w:t xml:space="preserve">7.1  User presses </w:t>
       </w:r>
       <w:r>
         <w:t>“</w:t>
@@ -356,25 +336,17 @@
       <w:pPr>
         <w:ind w:left="840"/>
       </w:pPr>
-      <w:proofErr w:type="gramStart"/>
-      <w:r>
-        <w:rPr>
-          <w:rFonts w:hint="eastAsia"/>
-        </w:rPr>
-        <w:t>8.1  The</w:t>
-      </w:r>
-      <w:proofErr w:type="gramEnd"/>
-      <w:r>
-        <w:rPr>
-          <w:rFonts w:hint="eastAsia"/>
-        </w:rPr>
-        <w:t xml:space="preserve"> account creation procedure is cancelled</w:t>
+      <w:r>
+        <w:rPr>
+          <w:rFonts w:hint="eastAsia"/>
+        </w:rPr>
+        <w:t>8.1  The account creation procedure is cancelled</w:t>
       </w:r>
     </w:p>
     <w:p/>
     <w:p>
       <w:pPr>
-        <w:pStyle w:val="ListParagraph"/>
+        <w:pStyle w:val="a3"/>
         <w:numPr>
           <w:ilvl w:val="0"/>
           <w:numId w:val="1"/>
@@ -387,7 +359,7 @@
     </w:p>
     <w:p>
       <w:pPr>
-        <w:pStyle w:val="ListParagraph"/>
+        <w:pStyle w:val="a3"/>
         <w:numPr>
           <w:ilvl w:val="1"/>
           <w:numId w:val="1"/>
@@ -400,7 +372,7 @@
     </w:p>
     <w:p>
       <w:pPr>
-        <w:pStyle w:val="ListParagraph"/>
+        <w:pStyle w:val="a3"/>
         <w:numPr>
           <w:ilvl w:val="1"/>
           <w:numId w:val="1"/>
@@ -413,7 +385,7 @@
     </w:p>
     <w:p>
       <w:pPr>
-        <w:pStyle w:val="ListParagraph"/>
+        <w:pStyle w:val="a3"/>
         <w:numPr>
           <w:ilvl w:val="1"/>
           <w:numId w:val="1"/>
@@ -426,7 +398,7 @@
     </w:p>
     <w:p>
       <w:pPr>
-        <w:pStyle w:val="ListParagraph"/>
+        <w:pStyle w:val="a3"/>
         <w:numPr>
           <w:ilvl w:val="1"/>
           <w:numId w:val="1"/>
@@ -439,7 +411,7 @@
     </w:p>
     <w:p>
       <w:pPr>
-        <w:pStyle w:val="ListParagraph"/>
+        <w:pStyle w:val="a3"/>
         <w:numPr>
           <w:ilvl w:val="1"/>
           <w:numId w:val="1"/>
@@ -452,7 +424,7 @@
     </w:p>
     <w:p>
       <w:pPr>
-        <w:pStyle w:val="ListParagraph"/>
+        <w:pStyle w:val="a3"/>
         <w:numPr>
           <w:ilvl w:val="0"/>
           <w:numId w:val="5"/>
@@ -460,12 +432,21 @@
         <w:ind w:firstLineChars="0"/>
       </w:pPr>
       <w:r>
-        <w:t>User presses the red button labeled “Delete My Account”</w:t>
-      </w:r>
-    </w:p>
-    <w:p>
-      <w:pPr>
-        <w:pStyle w:val="ListParagraph"/>
+        <w:t>User presses the</w:t>
+      </w:r>
+      <w:r>
+        <w:t xml:space="preserve"> button labeled </w:t>
+      </w:r>
+      <w:r>
+        <w:t>“Delete</w:t>
+      </w:r>
+      <w:r>
+        <w:t xml:space="preserve"> Account”</w:t>
+      </w:r>
+    </w:p>
+    <w:p>
+      <w:pPr>
+        <w:pStyle w:val="a3"/>
         <w:numPr>
           <w:ilvl w:val="0"/>
           <w:numId w:val="5"/>
@@ -480,64 +461,82 @@
         <w:t>pops up showing “</w:t>
       </w:r>
       <w:r>
-        <w:rPr>
-          <w:rFonts w:hint="eastAsia"/>
-        </w:rPr>
-        <w:t>Confirm</w:t>
-      </w:r>
-      <w:r>
-        <w:t xml:space="preserve"> delet</w:t>
-      </w:r>
-      <w:r>
-        <w:rPr>
-          <w:rFonts w:hint="eastAsia"/>
-        </w:rPr>
-        <w:t>ing</w:t>
-      </w:r>
-      <w:r>
+        <w:t>Are you sure to delete the account Username: EmailAddress”</w:t>
+      </w:r>
+      <w:r>
+        <w:t>?”</w:t>
+      </w:r>
+    </w:p>
+    <w:p>
+      <w:pPr>
+        <w:pStyle w:val="a3"/>
+        <w:numPr>
+          <w:ilvl w:val="0"/>
+          <w:numId w:val="5"/>
+        </w:numPr>
+        <w:ind w:firstLineChars="0"/>
+      </w:pPr>
+      <w:r>
+        <w:t>User presses “OK</w:t>
+      </w:r>
+      <w:r>
+        <w:t>” button in the confirmation window</w:t>
+      </w:r>
+    </w:p>
+    <w:p>
+      <w:pPr>
+        <w:pStyle w:val="a3"/>
+        <w:numPr>
+          <w:ilvl w:val="0"/>
+          <w:numId w:val="5"/>
+        </w:numPr>
+        <w:ind w:firstLineChars="0"/>
+      </w:pPr>
+      <w:r>
+        <w:t>This account is deleted from the server</w:t>
+      </w:r>
+    </w:p>
+    <w:p>
+      <w:pPr>
+        <w:ind w:left="840"/>
+      </w:pPr>
+      <w:r>
+        <w:t>Alterna</w:t>
+      </w:r>
+      <w:r>
+        <w:t>te</w:t>
+      </w:r>
+      <w:r>
+        <w:t xml:space="preserve"> Path:</w:t>
+      </w:r>
+    </w:p>
+    <w:p>
+      <w:pPr>
+        <w:ind w:left="840"/>
+      </w:pPr>
+      <w:r>
+        <w:t>4.</w:t>
+      </w:r>
+      <w:r>
+        <w:rPr>
+          <w:rFonts w:hint="eastAsia"/>
+        </w:rPr>
+        <w:t>1</w:t>
+      </w:r>
+      <w:r>
+        <w:tab/>
+      </w:r>
+      <w:r>
+        <w:rPr>
+          <w:rFonts w:hint="eastAsia"/>
+        </w:rPr>
         <w:t xml:space="preserve"> </w:t>
       </w:r>
       <w:r>
-        <w:t>account?”</w:t>
-      </w:r>
-    </w:p>
-    <w:p>
-      <w:pPr>
-        <w:pStyle w:val="ListParagraph"/>
-        <w:numPr>
-          <w:ilvl w:val="0"/>
-          <w:numId w:val="5"/>
-        </w:numPr>
-        <w:ind w:firstLineChars="0"/>
-      </w:pPr>
-      <w:r>
-        <w:t>User presses “Yes” button in the confirmation window</w:t>
-      </w:r>
-    </w:p>
-    <w:p>
-      <w:pPr>
-        <w:pStyle w:val="ListParagraph"/>
-        <w:numPr>
-          <w:ilvl w:val="0"/>
-          <w:numId w:val="5"/>
-        </w:numPr>
-        <w:ind w:firstLineChars="0"/>
-      </w:pPr>
-      <w:r>
-        <w:t>This account is deleted from the server</w:t>
-      </w:r>
-    </w:p>
-    <w:p>
-      <w:pPr>
-        <w:pStyle w:val="ListParagraph"/>
-        <w:numPr>
-          <w:ilvl w:val="0"/>
-          <w:numId w:val="5"/>
-        </w:numPr>
-        <w:ind w:firstLineChars="0"/>
-      </w:pPr>
-      <w:r>
-        <w:t>An acknowledge email is sent to the user’s email address to confirm the deletion of account and express thanks for trying</w:t>
+        <w:t>User presses “Cancel</w:t>
+      </w:r>
+      <w:r>
+        <w:t>” button in the confirmation window</w:t>
       </w:r>
     </w:p>
     <w:p>
@@ -545,13 +544,25 @@
         <w:ind w:left="840"/>
       </w:pPr>
       <w:r>
-        <w:t>Alterna</w:t>
-      </w:r>
-      <w:r>
-        <w:t>te</w:t>
-      </w:r>
-      <w:r>
-        <w:t xml:space="preserve"> Path:</w:t>
+        <w:t>5.</w:t>
+      </w:r>
+      <w:r>
+        <w:rPr>
+          <w:rFonts w:hint="eastAsia"/>
+        </w:rPr>
+        <w:t>1</w:t>
+      </w:r>
+      <w:r>
+        <w:tab/>
+      </w:r>
+      <w:r>
+        <w:rPr>
+          <w:rFonts w:hint="eastAsia"/>
+        </w:rPr>
+        <w:t xml:space="preserve"> </w:t>
+      </w:r>
+      <w:r>
+        <w:t>This account is kept in the server</w:t>
       </w:r>
     </w:p>
     <w:p>
@@ -559,7 +570,7 @@
         <w:ind w:left="840"/>
       </w:pPr>
       <w:r>
-        <w:t>4.</w:t>
+        <w:t>6.</w:t>
       </w:r>
       <w:r>
         <w:rPr>
@@ -577,58 +588,6 @@
         <w:t xml:space="preserve"> </w:t>
       </w:r>
       <w:r>
-        <w:t>User presses “No” button in the confirmation window</w:t>
-      </w:r>
-    </w:p>
-    <w:p>
-      <w:pPr>
-        <w:ind w:left="840"/>
-      </w:pPr>
-      <w:r>
-        <w:t>5.</w:t>
-      </w:r>
-      <w:r>
-        <w:rPr>
-          <w:rFonts w:hint="eastAsia"/>
-        </w:rPr>
-        <w:t>1</w:t>
-      </w:r>
-      <w:r>
-        <w:tab/>
-      </w:r>
-      <w:r>
-        <w:rPr>
-          <w:rFonts w:hint="eastAsia"/>
-        </w:rPr>
-        <w:t xml:space="preserve"> </w:t>
-      </w:r>
-      <w:r>
-        <w:t>This account is kept in the server</w:t>
-      </w:r>
-    </w:p>
-    <w:p>
-      <w:pPr>
-        <w:ind w:left="840"/>
-      </w:pPr>
-      <w:r>
-        <w:t>6.</w:t>
-      </w:r>
-      <w:r>
-        <w:rPr>
-          <w:rFonts w:hint="eastAsia"/>
-        </w:rPr>
-        <w:t>1</w:t>
-      </w:r>
-      <w:r>
-        <w:tab/>
-      </w:r>
-      <w:r>
-        <w:rPr>
-          <w:rFonts w:hint="eastAsia"/>
-        </w:rPr>
-        <w:t xml:space="preserve"> </w:t>
-      </w:r>
-      <w:r>
         <w:t xml:space="preserve">The pop up window disappears and the </w:t>
       </w:r>
       <w:r>
@@ -638,7 +597,7 @@
     <w:p/>
     <w:p>
       <w:pPr>
-        <w:pStyle w:val="ListParagraph"/>
+        <w:pStyle w:val="a3"/>
         <w:numPr>
           <w:ilvl w:val="0"/>
           <w:numId w:val="1"/>
@@ -657,7 +616,7 @@
     </w:p>
     <w:p>
       <w:pPr>
-        <w:pStyle w:val="ListParagraph"/>
+        <w:pStyle w:val="a3"/>
         <w:numPr>
           <w:ilvl w:val="1"/>
           <w:numId w:val="1"/>
@@ -670,7 +629,7 @@
     </w:p>
     <w:p>
       <w:pPr>
-        <w:pStyle w:val="ListParagraph"/>
+        <w:pStyle w:val="a3"/>
         <w:numPr>
           <w:ilvl w:val="1"/>
           <w:numId w:val="1"/>
@@ -683,7 +642,7 @@
     </w:p>
     <w:p>
       <w:pPr>
-        <w:pStyle w:val="ListParagraph"/>
+        <w:pStyle w:val="a3"/>
         <w:numPr>
           <w:ilvl w:val="1"/>
           <w:numId w:val="1"/>
@@ -699,7 +658,7 @@
     </w:p>
     <w:p>
       <w:pPr>
-        <w:pStyle w:val="ListParagraph"/>
+        <w:pStyle w:val="a3"/>
         <w:numPr>
           <w:ilvl w:val="1"/>
           <w:numId w:val="1"/>
@@ -718,7 +677,7 @@
     </w:p>
     <w:p>
       <w:pPr>
-        <w:pStyle w:val="ListParagraph"/>
+        <w:pStyle w:val="a3"/>
         <w:numPr>
           <w:ilvl w:val="1"/>
           <w:numId w:val="1"/>
@@ -731,7 +690,7 @@
     </w:p>
     <w:p>
       <w:pPr>
-        <w:pStyle w:val="ListParagraph"/>
+        <w:pStyle w:val="a3"/>
         <w:numPr>
           <w:ilvl w:val="0"/>
           <w:numId w:val="6"/>
@@ -739,6 +698,19 @@
         <w:ind w:firstLineChars="0"/>
       </w:pPr>
       <w:r>
+        <w:t>User presses the word “Edit” in the upper right corner</w:t>
+      </w:r>
+    </w:p>
+    <w:p>
+      <w:pPr>
+        <w:pStyle w:val="a3"/>
+        <w:numPr>
+          <w:ilvl w:val="0"/>
+          <w:numId w:val="6"/>
+        </w:numPr>
+        <w:ind w:firstLineChars="0"/>
+      </w:pPr>
+      <w:r>
         <w:t xml:space="preserve">User types in </w:t>
       </w:r>
       <w:r>
@@ -762,7 +734,7 @@
     </w:p>
     <w:p>
       <w:pPr>
-        <w:pStyle w:val="ListParagraph"/>
+        <w:pStyle w:val="a3"/>
         <w:numPr>
           <w:ilvl w:val="0"/>
           <w:numId w:val="6"/>
@@ -790,7 +762,7 @@
     </w:p>
     <w:p>
       <w:pPr>
-        <w:pStyle w:val="ListParagraph"/>
+        <w:pStyle w:val="a3"/>
         <w:numPr>
           <w:ilvl w:val="0"/>
           <w:numId w:val="6"/>
@@ -798,6 +770,19 @@
         <w:ind w:firstLineChars="0"/>
       </w:pPr>
       <w:r>
+        <w:t>User types in email address in the textbox labeled “Email”</w:t>
+      </w:r>
+    </w:p>
+    <w:p>
+      <w:pPr>
+        <w:pStyle w:val="a3"/>
+        <w:numPr>
+          <w:ilvl w:val="0"/>
+          <w:numId w:val="6"/>
+        </w:numPr>
+        <w:ind w:firstLineChars="0"/>
+      </w:pPr>
+      <w:r>
         <w:t>(Option</w:t>
       </w:r>
       <w:r>
@@ -818,7 +803,7 @@
     </w:p>
     <w:p>
       <w:pPr>
-        <w:pStyle w:val="ListParagraph"/>
+        <w:pStyle w:val="a3"/>
         <w:numPr>
           <w:ilvl w:val="0"/>
           <w:numId w:val="6"/>
@@ -849,7 +834,7 @@
     </w:p>
     <w:p>
       <w:pPr>
-        <w:pStyle w:val="ListParagraph"/>
+        <w:pStyle w:val="a3"/>
         <w:numPr>
           <w:ilvl w:val="0"/>
           <w:numId w:val="6"/>
@@ -871,7 +856,7 @@
     </w:p>
     <w:p>
       <w:pPr>
-        <w:pStyle w:val="ListParagraph"/>
+        <w:pStyle w:val="a3"/>
         <w:numPr>
           <w:ilvl w:val="0"/>
           <w:numId w:val="6"/>
@@ -893,15 +878,12 @@
     </w:p>
     <w:p>
       <w:pPr>
-        <w:pStyle w:val="ListParagraph"/>
+        <w:pStyle w:val="a3"/>
         <w:numPr>
           <w:ilvl w:val="0"/>
           <w:numId w:val="6"/>
         </w:numPr>
         <w:ind w:firstLineChars="0"/>
-        <w:rPr>
-          <w:rFonts w:hint="eastAsia"/>
-        </w:rPr>
       </w:pPr>
       <w:r>
         <w:t>(Option</w:t>
@@ -918,7 +900,7 @@
     </w:p>
     <w:p>
       <w:pPr>
-        <w:pStyle w:val="ListParagraph"/>
+        <w:pStyle w:val="a3"/>
         <w:numPr>
           <w:ilvl w:val="0"/>
           <w:numId w:val="6"/>
@@ -926,6 +908,19 @@
         <w:ind w:firstLineChars="0"/>
       </w:pPr>
       <w:r>
+        <w:t>(Optional) User choose Male or Female in the textbox labeled “Gender”</w:t>
+      </w:r>
+    </w:p>
+    <w:p>
+      <w:pPr>
+        <w:pStyle w:val="a3"/>
+        <w:numPr>
+          <w:ilvl w:val="0"/>
+          <w:numId w:val="6"/>
+        </w:numPr>
+        <w:ind w:firstLineChars="0"/>
+      </w:pPr>
+      <w:r>
         <w:rPr>
           <w:rFonts w:hint="eastAsia"/>
         </w:rPr>
@@ -941,29 +936,30 @@
         <w:t xml:space="preserve">User types in </w:t>
       </w:r>
       <w:r>
-        <w:rPr>
-          <w:rFonts w:hint="eastAsia"/>
-        </w:rPr>
-        <w:t xml:space="preserve">cell phone number </w:t>
+        <w:t>workplace</w:t>
+      </w:r>
+      <w:r>
+        <w:rPr>
+          <w:rFonts w:hint="eastAsia"/>
+        </w:rPr>
+        <w:t xml:space="preserve"> </w:t>
       </w:r>
       <w:r>
         <w:t>in textboxes labeled “</w:t>
       </w:r>
-      <w:proofErr w:type="spellStart"/>
-      <w:r>
-        <w:rPr>
-          <w:rFonts w:hint="eastAsia"/>
-        </w:rPr>
-        <w:t>Cellphone</w:t>
-      </w:r>
-      <w:proofErr w:type="spellEnd"/>
+      <w:r>
+        <w:rPr>
+          <w:rFonts w:hint="eastAsia"/>
+        </w:rPr>
+        <w:t>Workplace</w:t>
+      </w:r>
       <w:r>
         <w:t>”</w:t>
       </w:r>
     </w:p>
     <w:p>
       <w:pPr>
-        <w:pStyle w:val="ListParagraph"/>
+        <w:pStyle w:val="a3"/>
         <w:numPr>
           <w:ilvl w:val="0"/>
           <w:numId w:val="6"/>
@@ -971,7 +967,24 @@
         <w:ind w:firstLineChars="0"/>
       </w:pPr>
       <w:r>
-        <w:t xml:space="preserve">Detailed User information are </w:t>
+        <w:t>User presses the button labeled “Confirm” to confirm changes made to the profile</w:t>
+      </w:r>
+    </w:p>
+    <w:p>
+      <w:pPr>
+        <w:pStyle w:val="a3"/>
+        <w:numPr>
+          <w:ilvl w:val="0"/>
+          <w:numId w:val="6"/>
+        </w:numPr>
+        <w:ind w:firstLineChars="0"/>
+      </w:pPr>
+      <w:r>
+        <w:lastRenderedPageBreak/>
+        <w:t>Detailed User information is</w:t>
+      </w:r>
+      <w:r>
+        <w:t xml:space="preserve"> </w:t>
       </w:r>
       <w:r>
         <w:rPr>
@@ -987,8 +1000,32 @@
       <w:pPr>
         <w:ind w:left="840"/>
       </w:pPr>
+      <w:r>
+        <w:t>Alternate Path:</w:t>
+      </w:r>
+    </w:p>
+    <w:p>
+      <w:pPr>
+        <w:ind w:left="840"/>
+      </w:pPr>
+      <w:r>
+        <w:t>12.1 User presses the button labeled “Cancel” to cancel changes made to the profile</w:t>
+      </w:r>
+    </w:p>
+    <w:p>
+      <w:pPr>
+        <w:ind w:left="840"/>
+      </w:pPr>
+      <w:r>
+        <w:t>13.1 User information is not changed in the server</w:t>
+      </w:r>
       <w:bookmarkStart w:id="0" w:name="_GoBack"/>
       <w:bookmarkEnd w:id="0"/>
+    </w:p>
+    <w:p>
+      <w:pPr>
+        <w:ind w:left="840"/>
+      </w:pPr>
     </w:p>
     <w:sectPr>
       <w:pgSz w:w="12240" w:h="15840"/>
@@ -1001,7 +1038,7 @@
 </file>
 
 <file path=word/numbering.xml><?xml version="1.0" encoding="utf-8"?>
-<w:numbering xmlns:ve="http://schemas.openxmlformats.org/markup-compatibility/2006" xmlns:o="urn:schemas-microsoft-com:office:office" xmlns:r="http://schemas.openxmlformats.org/officeDocument/2006/relationships" xmlns:m="http://schemas.openxmlformats.org/officeDocument/2006/math" xmlns:v="urn:schemas-microsoft-com:vml" xmlns:wp="http://schemas.openxmlformats.org/drawingml/2006/wordprocessingDrawing" xmlns:w10="urn:schemas-microsoft-com:office:word" xmlns:w="http://schemas.openxmlformats.org/wordprocessingml/2006/main" xmlns:wne="http://schemas.microsoft.com/office/word/2006/wordml">
+<w:numbering xmlns:wpc="http://schemas.microsoft.com/office/word/2010/wordprocessingCanvas" xmlns:mo="http://schemas.microsoft.com/office/mac/office/2008/main" xmlns:mc="http://schemas.openxmlformats.org/markup-compatibility/2006" xmlns:mv="urn:schemas-microsoft-com:mac:vml" xmlns:o="urn:schemas-microsoft-com:office:office" xmlns:r="http://schemas.openxmlformats.org/officeDocument/2006/relationships" xmlns:m="http://schemas.openxmlformats.org/officeDocument/2006/math" xmlns:v="urn:schemas-microsoft-com:vml" xmlns:wp14="http://schemas.microsoft.com/office/word/2010/wordprocessingDrawing" xmlns:wp="http://schemas.openxmlformats.org/drawingml/2006/wordprocessingDrawing" xmlns:w10="urn:schemas-microsoft-com:office:word" xmlns:w="http://schemas.openxmlformats.org/wordprocessingml/2006/main" xmlns:w14="http://schemas.microsoft.com/office/word/2010/wordml" xmlns:wpg="http://schemas.microsoft.com/office/word/2010/wordprocessingGroup" xmlns:wpi="http://schemas.microsoft.com/office/word/2010/wordprocessingInk" xmlns:wne="http://schemas.microsoft.com/office/word/2006/wordml" xmlns:wps="http://schemas.microsoft.com/office/word/2010/wordprocessingShape" mc:Ignorable="w14 wp14">
   <w:abstractNum w:abstractNumId="0">
     <w:nsid w:val="0D176FC3"/>
     <w:multiLevelType w:val="hybridMultilevel"/>
@@ -1691,7 +1728,7 @@
 </file>
 
 <file path=word/styles.xml><?xml version="1.0" encoding="utf-8"?>
-<w:styles xmlns:r="http://schemas.openxmlformats.org/officeDocument/2006/relationships" xmlns:w="http://schemas.openxmlformats.org/wordprocessingml/2006/main">
+<w:styles xmlns:mc="http://schemas.openxmlformats.org/markup-compatibility/2006" xmlns:r="http://schemas.openxmlformats.org/officeDocument/2006/relationships" xmlns:w="http://schemas.openxmlformats.org/wordprocessingml/2006/main" xmlns:w14="http://schemas.microsoft.com/office/word/2010/wordml" mc:Ignorable="w14">
   <w:docDefaults>
     <w:rPrDefault>
       <w:rPr>
@@ -1704,7 +1741,7 @@
     </w:rPrDefault>
     <w:pPrDefault/>
   </w:docDefaults>
-  <w:latentStyles w:defLockedState="0" w:defUIPriority="99" w:defSemiHidden="1" w:defUnhideWhenUsed="1" w:defQFormat="0" w:count="267">
+  <w:latentStyles w:defLockedState="0" w:defUIPriority="99" w:defSemiHidden="1" w:defUnhideWhenUsed="1" w:defQFormat="0" w:count="276">
     <w:lsdException w:name="Normal" w:semiHidden="0" w:uiPriority="0" w:unhideWhenUsed="0" w:qFormat="1"/>
     <w:lsdException w:name="heading 1" w:semiHidden="0" w:uiPriority="9" w:unhideWhenUsed="0" w:qFormat="1"/>
     <w:lsdException w:name="heading 2" w:uiPriority="9" w:qFormat="1"/>
@@ -1843,7 +1880,7 @@
     <w:lsdException w:name="Bibliography" w:uiPriority="37"/>
     <w:lsdException w:name="TOC Heading" w:uiPriority="39" w:qFormat="1"/>
   </w:latentStyles>
-  <w:style w:type="paragraph" w:default="1" w:styleId="Normal">
+  <w:style w:type="paragraph" w:default="1" w:styleId="a">
     <w:name w:val="Normal"/>
     <w:qFormat/>
     <w:rsid w:val="00321369"/>
@@ -1852,18 +1889,17 @@
       <w:jc w:val="both"/>
     </w:pPr>
   </w:style>
-  <w:style w:type="character" w:default="1" w:styleId="DefaultParagraphFont">
+  <w:style w:type="character" w:default="1" w:styleId="a0">
     <w:name w:val="Default Paragraph Font"/>
     <w:uiPriority w:val="1"/>
     <w:semiHidden/>
     <w:unhideWhenUsed/>
   </w:style>
-  <w:style w:type="table" w:default="1" w:styleId="TableNormal">
+  <w:style w:type="table" w:default="1" w:styleId="a1">
     <w:name w:val="Normal Table"/>
     <w:uiPriority w:val="99"/>
     <w:semiHidden/>
     <w:unhideWhenUsed/>
-    <w:qFormat/>
     <w:tblPr>
       <w:tblInd w:w="0" w:type="dxa"/>
       <w:tblCellMar>
@@ -1874,7 +1910,7 @@
       </w:tblCellMar>
     </w:tblPr>
   </w:style>
-  <w:style w:type="numbering" w:default="1" w:styleId="NoList">
+  <w:style w:type="numbering" w:default="1" w:styleId="a2">
     <w:name w:val="No List"/>
     <w:uiPriority w:val="99"/>
     <w:semiHidden/>
@@ -1882,32 +1918,32 @@
   </w:style>
   <w:style w:type="character" w:customStyle="1" w:styleId="hljs-operator">
     <w:name w:val="hljs-operator"/>
-    <w:basedOn w:val="DefaultParagraphFont"/>
+    <w:basedOn w:val="a0"/>
     <w:rsid w:val="00352C69"/>
   </w:style>
   <w:style w:type="character" w:customStyle="1" w:styleId="hljs-keyword">
     <w:name w:val="hljs-keyword"/>
-    <w:basedOn w:val="DefaultParagraphFont"/>
+    <w:basedOn w:val="a0"/>
     <w:rsid w:val="00352C69"/>
   </w:style>
   <w:style w:type="character" w:customStyle="1" w:styleId="hljs-string">
     <w:name w:val="hljs-string"/>
-    <w:basedOn w:val="DefaultParagraphFont"/>
+    <w:basedOn w:val="a0"/>
     <w:rsid w:val="00352C69"/>
   </w:style>
   <w:style w:type="character" w:customStyle="1" w:styleId="hljs-number">
     <w:name w:val="hljs-number"/>
-    <w:basedOn w:val="DefaultParagraphFont"/>
+    <w:basedOn w:val="a0"/>
     <w:rsid w:val="00352C69"/>
   </w:style>
   <w:style w:type="character" w:customStyle="1" w:styleId="hljs-builtin">
     <w:name w:val="hljs-built_in"/>
-    <w:basedOn w:val="DefaultParagraphFont"/>
+    <w:basedOn w:val="a0"/>
     <w:rsid w:val="00352C69"/>
   </w:style>
-  <w:style w:type="paragraph" w:styleId="ListParagraph">
+  <w:style w:type="paragraph" w:styleId="a3">
     <w:name w:val="List Paragraph"/>
-    <w:basedOn w:val="Normal"/>
+    <w:basedOn w:val="a"/>
     <w:uiPriority w:val="34"/>
     <w:qFormat/>
     <w:rsid w:val="00352C69"/>

</xml_diff>